<commit_message>
Moved some things, Updated lore
</commit_message>
<xml_diff>
--- a/ToDo/TLore.docx
+++ b/ToDo/TLore.docx
@@ -4,25 +4,67 @@
   <w:body>
     <w:p>
       <w:pPr>
-        <w:autoSpaceDE w:val="0"/>
-        <w:autoSpaceDN w:val="0"/>
-        <w:adjustRightInd w:val="0"/>
-        <w:spacing w:after="0" w:line="240" w:lineRule="auto"/>
-        <w:rPr>
-          <w:rFonts w:ascii="Cascadia Mono" w:hAnsi="Cascadia Mono" w:cs="Cascadia Mono"/>
-          <w:color w:val="000000"/>
-          <w:sz w:val="19"/>
-          <w:szCs w:val="19"/>
+        <w:pStyle w:val="Subtitle"/>
+        <w:rPr>
+          <w:noProof/>
         </w:rPr>
       </w:pPr>
       <w:r>
         <w:rPr>
-          <w:rFonts w:ascii="Cascadia Mono" w:hAnsi="Cascadia Mono" w:cs="Cascadia Mono"/>
-          <w:color w:val="000000"/>
-          <w:sz w:val="19"/>
-          <w:szCs w:val="19"/>
-        </w:rPr>
-        <w:t>I'll start writing my own stuff here, that is if I can put all their lore into words. I have bits and pieces of it, but none of it is really put together.</w:t>
+          <w:noProof/>
+        </w:rPr>
+        <mc:AlternateContent>
+          <mc:Choice Requires="wps">
+            <w:drawing>
+              <wp:inline distT="0" distB="0" distL="0" distR="0" wp14:anchorId="1EE21D00" wp14:editId="637F4637">
+                <wp:extent cx="5800725" cy="0"/>
+                <wp:effectExtent l="0" t="19050" r="28575" b="19050"/>
+                <wp:docPr id="2" name="Straight Connector 2"/>
+                <wp:cNvGraphicFramePr/>
+                <a:graphic xmlns:a="http://schemas.openxmlformats.org/drawingml/2006/main">
+                  <a:graphicData uri="http://schemas.microsoft.com/office/word/2010/wordprocessingShape">
+                    <wps:wsp>
+                      <wps:cNvCnPr/>
+                      <wps:spPr>
+                        <a:xfrm>
+                          <a:off x="0" y="0"/>
+                          <a:ext cx="5800725" cy="0"/>
+                        </a:xfrm>
+                        <a:prstGeom prst="line">
+                          <a:avLst/>
+                        </a:prstGeom>
+                        <a:ln w="38100"/>
+                      </wps:spPr>
+                      <wps:style>
+                        <a:lnRef idx="1">
+                          <a:schemeClr val="dk1"/>
+                        </a:lnRef>
+                        <a:fillRef idx="0">
+                          <a:schemeClr val="dk1"/>
+                        </a:fillRef>
+                        <a:effectRef idx="0">
+                          <a:schemeClr val="dk1"/>
+                        </a:effectRef>
+                        <a:fontRef idx="minor">
+                          <a:schemeClr val="tx1"/>
+                        </a:fontRef>
+                      </wps:style>
+                      <wps:bodyPr/>
+                    </wps:wsp>
+                  </a:graphicData>
+                </a:graphic>
+              </wp:inline>
+            </w:drawing>
+          </mc:Choice>
+          <mc:Fallback>
+            <w:pict>
+              <v:line w14:anchorId="769F93C6" id="Straight Connector 2" o:spid="_x0000_s1026" style="visibility:visible;mso-wrap-style:square;mso-left-percent:-10001;mso-top-percent:-10001;mso-position-horizontal:absolute;mso-position-horizontal-relative:char;mso-position-vertical:absolute;mso-position-vertical-relative:line;mso-left-percent:-10001;mso-top-percent:-10001" from="0,0" to="456.75pt,0" o:gfxdata="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" strokecolor="black [3200]" strokeweight="3pt">
+                <v:stroke joinstyle="miter"/>
+                <w10:anchorlock/>
+              </v:line>
+            </w:pict>
+          </mc:Fallback>
+        </mc:AlternateContent>
       </w:r>
     </w:p>
     <w:p>
@@ -252,7 +294,25 @@
           <w:sz w:val="19"/>
           <w:szCs w:val="19"/>
         </w:rPr>
-        <w:t xml:space="preserve">After Torch is around 18, someone else arrives in this rubble they call home. They appear to be both robotic and furry. Due to both of their curiosities, Pyre cautions Torch to stay put before he goes to investigate. Having not really talked to someone else, </w:t>
+        <w:t>After Torch is around 18, someone else arrives in this rubble they call home. They appear to be both robotic and f</w:t>
+      </w:r>
+      <w:r>
+        <w:rPr>
+          <w:rFonts w:ascii="Cascadia Mono" w:hAnsi="Cascadia Mono" w:cs="Cascadia Mono"/>
+          <w:color w:val="000000"/>
+          <w:sz w:val="19"/>
+          <w:szCs w:val="19"/>
+        </w:rPr>
+        <w:t>luffy</w:t>
+      </w:r>
+      <w:r>
+        <w:rPr>
+          <w:rFonts w:ascii="Cascadia Mono" w:hAnsi="Cascadia Mono" w:cs="Cascadia Mono"/>
+          <w:color w:val="000000"/>
+          <w:sz w:val="19"/>
+          <w:szCs w:val="19"/>
+        </w:rPr>
+        <w:t xml:space="preserve">. Due to both of their curiosities, Pyre cautions Torch to stay put before he goes to investigate. Having not really talked to someone else, </w:t>
       </w:r>
       <w:r>
         <w:rPr>
@@ -270,7 +330,27 @@
           <w:sz w:val="19"/>
           <w:szCs w:val="19"/>
         </w:rPr>
-        <w:t>. As he begun to walk up to the new creature, she had actually surprised him by introducing herself. She told him what she was and her name, she was a Protogen by the name of Kawatta. The lab she had been created in was abandoned, and so she didn’t really have anywhere else to go.</w:t>
+        <w:t xml:space="preserve">. As he begun to walk up to the new creature, she had </w:t>
+      </w:r>
+      <w:proofErr w:type="gramStart"/>
+      <w:r>
+        <w:rPr>
+          <w:rFonts w:ascii="Cascadia Mono" w:hAnsi="Cascadia Mono" w:cs="Cascadia Mono"/>
+          <w:color w:val="000000"/>
+          <w:sz w:val="19"/>
+          <w:szCs w:val="19"/>
+        </w:rPr>
+        <w:t>actually surprised</w:t>
+      </w:r>
+      <w:proofErr w:type="gramEnd"/>
+      <w:r>
+        <w:rPr>
+          <w:rFonts w:ascii="Cascadia Mono" w:hAnsi="Cascadia Mono" w:cs="Cascadia Mono"/>
+          <w:color w:val="000000"/>
+          <w:sz w:val="19"/>
+          <w:szCs w:val="19"/>
+        </w:rPr>
+        <w:t xml:space="preserve"> him by introducing herself. She told him what she was and her name, she was a Protogen by the name of Kawatta. The lab she had been created in was abandoned, and so she didn’t really have anywhere else to go.</w:t>
       </w:r>
     </w:p>
     <w:p>
@@ -291,15 +371,728 @@
         </w:rPr>
         <w:t>Kawatta woke up in a laboratory underneath the hellscape that Torch and Pyre had been living in.</w:t>
       </w:r>
+      <w:r>
+        <w:rPr>
+          <w:rFonts w:ascii="Cascadia Mono" w:hAnsi="Cascadia Mono" w:cs="Cascadia Mono"/>
+          <w:color w:val="000000"/>
+          <w:sz w:val="19"/>
+          <w:szCs w:val="19"/>
+        </w:rPr>
+        <w:t xml:space="preserve"> It appears that she had been left there before this city had been destroyed due to her being a defect. She learned this knowledge from some data drives nearby. It had also appeared that the place had only lost power recently, hence the reason she was awoken from her slumber. Some of the intel that she managed to gather about herself is that her body was designed to </w:t>
+      </w:r>
+      <w:proofErr w:type="gramStart"/>
+      <w:r>
+        <w:rPr>
+          <w:rFonts w:ascii="Cascadia Mono" w:hAnsi="Cascadia Mono" w:cs="Cascadia Mono"/>
+          <w:color w:val="000000"/>
+          <w:sz w:val="19"/>
+          <w:szCs w:val="19"/>
+        </w:rPr>
+        <w:t>actually be</w:t>
+      </w:r>
+      <w:proofErr w:type="gramEnd"/>
+      <w:r>
+        <w:rPr>
+          <w:rFonts w:ascii="Cascadia Mono" w:hAnsi="Cascadia Mono" w:cs="Cascadia Mono"/>
+          <w:color w:val="000000"/>
+          <w:sz w:val="19"/>
+          <w:szCs w:val="19"/>
+        </w:rPr>
+        <w:t xml:space="preserve"> a male, however the body created wouldn’t accept a male Protogen AI, it didn’t actually even want to </w:t>
+      </w:r>
+      <w:r>
+        <w:rPr>
+          <w:rFonts w:ascii="Cascadia Mono" w:hAnsi="Cascadia Mono" w:cs="Cascadia Mono"/>
+          <w:color w:val="000000"/>
+          <w:sz w:val="19"/>
+          <w:szCs w:val="19"/>
+        </w:rPr>
+        <w:lastRenderedPageBreak/>
+        <w:t>accept any AI, as it had somehow managed to create its own.</w:t>
+      </w:r>
+      <w:r>
+        <w:rPr>
+          <w:rFonts w:ascii="Cascadia Mono" w:hAnsi="Cascadia Mono" w:cs="Cascadia Mono"/>
+          <w:color w:val="000000"/>
+          <w:sz w:val="19"/>
+          <w:szCs w:val="19"/>
+        </w:rPr>
+        <w:t xml:space="preserve"> This AI seemed kind and cheery, way different than what her engineers had planned on,</w:t>
+      </w:r>
+      <w:r>
+        <w:rPr>
+          <w:rFonts w:ascii="Cascadia Mono" w:hAnsi="Cascadia Mono" w:cs="Cascadia Mono"/>
+          <w:color w:val="000000"/>
+          <w:sz w:val="19"/>
+          <w:szCs w:val="19"/>
+        </w:rPr>
+        <w:t xml:space="preserve"> </w:t>
+      </w:r>
+      <w:r>
+        <w:rPr>
+          <w:rFonts w:ascii="Cascadia Mono" w:hAnsi="Cascadia Mono" w:cs="Cascadia Mono"/>
+          <w:color w:val="000000"/>
+          <w:sz w:val="19"/>
+          <w:szCs w:val="19"/>
+        </w:rPr>
+        <w:t>so</w:t>
+      </w:r>
+      <w:r>
+        <w:rPr>
+          <w:rFonts w:ascii="Cascadia Mono" w:hAnsi="Cascadia Mono" w:cs="Cascadia Mono"/>
+          <w:color w:val="000000"/>
+          <w:sz w:val="19"/>
+          <w:szCs w:val="19"/>
+        </w:rPr>
+        <w:t xml:space="preserve"> her creators </w:t>
+      </w:r>
+      <w:r>
+        <w:rPr>
+          <w:rFonts w:ascii="Cascadia Mono" w:hAnsi="Cascadia Mono" w:cs="Cascadia Mono"/>
+          <w:color w:val="000000"/>
+          <w:sz w:val="19"/>
+          <w:szCs w:val="19"/>
+        </w:rPr>
+        <w:t>had</w:t>
+      </w:r>
+      <w:r>
+        <w:rPr>
+          <w:rFonts w:ascii="Cascadia Mono" w:hAnsi="Cascadia Mono" w:cs="Cascadia Mono"/>
+          <w:color w:val="000000"/>
+          <w:sz w:val="19"/>
+          <w:szCs w:val="19"/>
+        </w:rPr>
+        <w:t xml:space="preserve"> to disable her for the time being. There are some residual files in her database that dictate she was also designed to be a sort of weapon</w:t>
+      </w:r>
+      <w:r>
+        <w:rPr>
+          <w:rFonts w:ascii="Cascadia Mono" w:hAnsi="Cascadia Mono" w:cs="Cascadia Mono"/>
+          <w:color w:val="000000"/>
+          <w:sz w:val="19"/>
+          <w:szCs w:val="19"/>
+        </w:rPr>
+        <w:t xml:space="preserve">, but she </w:t>
+      </w:r>
+      <w:proofErr w:type="gramStart"/>
+      <w:r>
+        <w:rPr>
+          <w:rFonts w:ascii="Cascadia Mono" w:hAnsi="Cascadia Mono" w:cs="Cascadia Mono"/>
+          <w:color w:val="000000"/>
+          <w:sz w:val="19"/>
+          <w:szCs w:val="19"/>
+        </w:rPr>
+        <w:t>isn’t able to</w:t>
+      </w:r>
+      <w:proofErr w:type="gramEnd"/>
+      <w:r>
+        <w:rPr>
+          <w:rFonts w:ascii="Cascadia Mono" w:hAnsi="Cascadia Mono" w:cs="Cascadia Mono"/>
+          <w:color w:val="000000"/>
+          <w:sz w:val="19"/>
+          <w:szCs w:val="19"/>
+        </w:rPr>
+        <w:t xml:space="preserve"> access those functions</w:t>
+      </w:r>
+      <w:r>
+        <w:rPr>
+          <w:rFonts w:ascii="Cascadia Mono" w:hAnsi="Cascadia Mono" w:cs="Cascadia Mono"/>
+          <w:color w:val="000000"/>
+          <w:sz w:val="19"/>
+          <w:szCs w:val="19"/>
+        </w:rPr>
+        <w:t xml:space="preserve"> due to her no longer having the correct items to use that code on</w:t>
+      </w:r>
+      <w:r>
+        <w:rPr>
+          <w:rFonts w:ascii="Cascadia Mono" w:hAnsi="Cascadia Mono" w:cs="Cascadia Mono"/>
+          <w:color w:val="000000"/>
+          <w:sz w:val="19"/>
+          <w:szCs w:val="19"/>
+        </w:rPr>
+        <w:t>. Due to these residual files, her program is a little corrupted as she keeps trying to make her own weapons that could work with the residual code</w:t>
+      </w:r>
+      <w:r>
+        <w:rPr>
+          <w:rFonts w:ascii="Cascadia Mono" w:hAnsi="Cascadia Mono" w:cs="Cascadia Mono"/>
+          <w:color w:val="000000"/>
+          <w:sz w:val="19"/>
+          <w:szCs w:val="19"/>
+        </w:rPr>
+        <w:t>, but she doesn’t even want to use</w:t>
+      </w:r>
+      <w:r>
+        <w:rPr>
+          <w:rFonts w:ascii="Cascadia Mono" w:hAnsi="Cascadia Mono" w:cs="Cascadia Mono"/>
+          <w:color w:val="000000"/>
+          <w:sz w:val="19"/>
+          <w:szCs w:val="19"/>
+        </w:rPr>
+        <w:t xml:space="preserve"> those weapons. She just wants to create the weapons so that her code will stop stating that she is corrupted.</w:t>
+      </w:r>
+      <w:r>
+        <w:rPr>
+          <w:rFonts w:ascii="Cascadia Mono" w:hAnsi="Cascadia Mono" w:cs="Cascadia Mono"/>
+          <w:color w:val="000000"/>
+          <w:sz w:val="19"/>
+          <w:szCs w:val="19"/>
+        </w:rPr>
+        <w:t xml:space="preserve"> </w:t>
+      </w:r>
+      <w:r>
+        <w:rPr>
+          <w:rFonts w:ascii="Cascadia Mono" w:hAnsi="Cascadia Mono" w:cs="Cascadia Mono"/>
+          <w:color w:val="000000"/>
+          <w:sz w:val="19"/>
+          <w:szCs w:val="19"/>
+        </w:rPr>
+        <w:t xml:space="preserve">While </w:t>
+      </w:r>
+      <w:r>
+        <w:rPr>
+          <w:rFonts w:ascii="Cascadia Mono" w:hAnsi="Cascadia Mono" w:cs="Cascadia Mono"/>
+          <w:color w:val="000000"/>
+          <w:sz w:val="19"/>
+          <w:szCs w:val="19"/>
+        </w:rPr>
+        <w:t xml:space="preserve">in the lab, she was </w:t>
+      </w:r>
+      <w:proofErr w:type="gramStart"/>
+      <w:r>
+        <w:rPr>
+          <w:rFonts w:ascii="Cascadia Mono" w:hAnsi="Cascadia Mono" w:cs="Cascadia Mono"/>
+          <w:color w:val="000000"/>
+          <w:sz w:val="19"/>
+          <w:szCs w:val="19"/>
+        </w:rPr>
+        <w:t>actually trying</w:t>
+      </w:r>
+      <w:proofErr w:type="gramEnd"/>
+      <w:r>
+        <w:rPr>
+          <w:rFonts w:ascii="Cascadia Mono" w:hAnsi="Cascadia Mono" w:cs="Cascadia Mono"/>
+          <w:color w:val="000000"/>
+          <w:sz w:val="19"/>
+          <w:szCs w:val="19"/>
+        </w:rPr>
+        <w:t xml:space="preserve"> to leave as well as discover some of the intel discovered. Thankfully, she was able to find a generator and find some computers that were hooked up to some cameras around the city. It was on those screens that she discovered that the city had been destroyed, </w:t>
+      </w:r>
+      <w:proofErr w:type="gramStart"/>
+      <w:r>
+        <w:rPr>
+          <w:rFonts w:ascii="Cascadia Mono" w:hAnsi="Cascadia Mono" w:cs="Cascadia Mono"/>
+          <w:color w:val="000000"/>
+          <w:sz w:val="19"/>
+          <w:szCs w:val="19"/>
+        </w:rPr>
+        <w:t>and also</w:t>
+      </w:r>
+      <w:proofErr w:type="gramEnd"/>
+      <w:r>
+        <w:rPr>
+          <w:rFonts w:ascii="Cascadia Mono" w:hAnsi="Cascadia Mono" w:cs="Cascadia Mono"/>
+          <w:color w:val="000000"/>
+          <w:sz w:val="19"/>
+          <w:szCs w:val="19"/>
+        </w:rPr>
+        <w:t xml:space="preserve"> where she had seen two beings still living here. So, after she got done snooping around the lab, she finally found an exit and was determined to find those two.</w:t>
+      </w:r>
+    </w:p>
+    <w:p>
+      <w:pPr>
+        <w:rPr>
+          <w:rFonts w:ascii="Cascadia Mono" w:hAnsi="Cascadia Mono" w:cs="Cascadia Mono"/>
+          <w:color w:val="000000"/>
+          <w:sz w:val="19"/>
+          <w:szCs w:val="19"/>
+        </w:rPr>
+      </w:pPr>
+      <w:r>
+        <w:rPr>
+          <w:rFonts w:ascii="Cascadia Mono" w:hAnsi="Cascadia Mono" w:cs="Cascadia Mono"/>
+          <w:color w:val="000000"/>
+          <w:sz w:val="19"/>
+          <w:szCs w:val="19"/>
+        </w:rPr>
+        <w:t>And that is pretty much the story that she told Pyre.</w:t>
+      </w:r>
+      <w:r>
+        <w:rPr>
+          <w:rFonts w:ascii="Cascadia Mono" w:hAnsi="Cascadia Mono" w:cs="Cascadia Mono"/>
+          <w:color w:val="000000"/>
+          <w:sz w:val="19"/>
+          <w:szCs w:val="19"/>
+        </w:rPr>
+        <w:t xml:space="preserve"> Pyre then begins to loosen up a little and says that he is sorry for trying to get her to leave. Torch walks up and greets Kawatta. However, something happens withing Kawatta’s mainframe, nothing bad really, however it appears that her self-developed AI just created an objective for itself. Doing this had caused it to create an objective with a higher priority level than creating the weapons. The new objective was to protect her “family,” at least, that is how the AI created the objective. </w:t>
+      </w:r>
+      <w:proofErr w:type="gramStart"/>
+      <w:r>
+        <w:rPr>
+          <w:rFonts w:ascii="Cascadia Mono" w:hAnsi="Cascadia Mono" w:cs="Cascadia Mono"/>
+          <w:color w:val="000000"/>
+          <w:sz w:val="19"/>
+          <w:szCs w:val="19"/>
+        </w:rPr>
+        <w:t>As long as</w:t>
+      </w:r>
+      <w:proofErr w:type="gramEnd"/>
+      <w:r>
+        <w:rPr>
+          <w:rFonts w:ascii="Cascadia Mono" w:hAnsi="Cascadia Mono" w:cs="Cascadia Mono"/>
+          <w:color w:val="000000"/>
+          <w:sz w:val="19"/>
+          <w:szCs w:val="19"/>
+        </w:rPr>
+        <w:t xml:space="preserve"> she was doing her job of protecting, she can now freely decide whether or not she actually wants to work on the weapons, which now she has chosen to do as a hobby.</w:t>
+      </w:r>
+      <w:r>
+        <w:rPr>
+          <w:rFonts w:ascii="Cascadia Mono" w:hAnsi="Cascadia Mono" w:cs="Cascadia Mono"/>
+          <w:color w:val="000000"/>
+          <w:sz w:val="19"/>
+          <w:szCs w:val="19"/>
+        </w:rPr>
+        <w:t xml:space="preserve"> There was one thing to note however, when Kawatta would look at them to analyze them, she could quickly analyze Pyre, but Torch was a different story, there was something about him that would appear to corrupt her sensors. Something seemed a little weird about him.</w:t>
+      </w:r>
+    </w:p>
+    <w:p>
+      <w:pPr>
+        <w:rPr>
+          <w:rFonts w:ascii="Cascadia Mono" w:hAnsi="Cascadia Mono" w:cs="Cascadia Mono"/>
+          <w:color w:val="000000"/>
+          <w:sz w:val="19"/>
+          <w:szCs w:val="19"/>
+        </w:rPr>
+      </w:pPr>
+      <w:r>
+        <w:rPr>
+          <w:rFonts w:ascii="Cascadia Mono" w:hAnsi="Cascadia Mono" w:cs="Cascadia Mono"/>
+          <w:color w:val="000000"/>
+          <w:sz w:val="19"/>
+          <w:szCs w:val="19"/>
+        </w:rPr>
+        <w:t>For a while it was just these three, with some passerby’s every now and then. From what the group heard from them, it appears the world itself is distraught, essentially it seems that everyone is living on their own, or in groups. But it’s not like an apocalypse, more of a governmental shutdown I suppose. A lot of people just started to ignore their governments orders and went around doing there own thing.</w:t>
+      </w:r>
+      <w:r>
+        <w:rPr>
+          <w:rFonts w:ascii="Cascadia Mono" w:hAnsi="Cascadia Mono" w:cs="Cascadia Mono"/>
+          <w:color w:val="000000"/>
+          <w:sz w:val="19"/>
+          <w:szCs w:val="19"/>
+        </w:rPr>
+        <w:t xml:space="preserve"> </w:t>
+      </w:r>
+    </w:p>
+    <w:p>
+      <w:pPr>
+        <w:rPr>
+          <w:rFonts w:ascii="Cascadia Mono" w:hAnsi="Cascadia Mono" w:cs="Cascadia Mono"/>
+          <w:color w:val="000000"/>
+          <w:sz w:val="19"/>
+          <w:szCs w:val="19"/>
+        </w:rPr>
+      </w:pPr>
+      <w:r>
+        <w:rPr>
+          <w:rFonts w:ascii="Cascadia Mono" w:hAnsi="Cascadia Mono" w:cs="Cascadia Mono"/>
+          <w:color w:val="000000"/>
+          <w:sz w:val="19"/>
+          <w:szCs w:val="19"/>
+        </w:rPr>
+        <w:t>After hearing a lot of these stories that were being told, Torch wanted to go and explore the landscape</w:t>
+      </w:r>
+      <w:r>
+        <w:rPr>
+          <w:rFonts w:ascii="Cascadia Mono" w:hAnsi="Cascadia Mono" w:cs="Cascadia Mono"/>
+          <w:color w:val="000000"/>
+          <w:sz w:val="19"/>
+          <w:szCs w:val="19"/>
+        </w:rPr>
+        <w:t>. Pyre didn’t want to leave, nor did Kawatta, both for the same reason</w:t>
+      </w:r>
+      <w:r>
+        <w:rPr>
+          <w:rFonts w:ascii="Cascadia Mono" w:hAnsi="Cascadia Mono" w:cs="Cascadia Mono"/>
+          <w:color w:val="000000"/>
+          <w:sz w:val="19"/>
+          <w:szCs w:val="19"/>
+        </w:rPr>
+        <w:t>, they had no idea what anyone else would do to them if they found anyone. They were more scared for Torch rather than themselves, but they also didn’t want to find/fight anyone that would be stronger than them</w:t>
+      </w:r>
+      <w:r>
+        <w:rPr>
+          <w:rFonts w:ascii="Cascadia Mono" w:hAnsi="Cascadia Mono" w:cs="Cascadia Mono"/>
+          <w:color w:val="000000"/>
+          <w:sz w:val="19"/>
+          <w:szCs w:val="19"/>
+        </w:rPr>
+        <w:t>.</w:t>
+      </w:r>
+      <w:r>
+        <w:rPr>
+          <w:rFonts w:ascii="Cascadia Mono" w:hAnsi="Cascadia Mono" w:cs="Cascadia Mono"/>
+          <w:noProof/>
+          <w:color w:val="000000"/>
+          <w:sz w:val="19"/>
+          <w:szCs w:val="19"/>
+        </w:rPr>
+        <mc:AlternateContent>
+          <mc:Choice Requires="wps">
+            <w:drawing>
+              <wp:inline distT="0" distB="0" distL="0" distR="0" wp14:anchorId="3F245F1C" wp14:editId="71619AEC">
+                <wp:extent cx="5800725" cy="0"/>
+                <wp:effectExtent l="0" t="19050" r="28575" b="19050"/>
+                <wp:docPr id="1" name="Straight Connector 1"/>
+                <wp:cNvGraphicFramePr/>
+                <a:graphic xmlns:a="http://schemas.openxmlformats.org/drawingml/2006/main">
+                  <a:graphicData uri="http://schemas.microsoft.com/office/word/2010/wordprocessingShape">
+                    <wps:wsp>
+                      <wps:cNvCnPr/>
+                      <wps:spPr>
+                        <a:xfrm>
+                          <a:off x="0" y="0"/>
+                          <a:ext cx="5800725" cy="0"/>
+                        </a:xfrm>
+                        <a:prstGeom prst="line">
+                          <a:avLst/>
+                        </a:prstGeom>
+                        <a:ln w="38100"/>
+                      </wps:spPr>
+                      <wps:style>
+                        <a:lnRef idx="1">
+                          <a:schemeClr val="dk1"/>
+                        </a:lnRef>
+                        <a:fillRef idx="0">
+                          <a:schemeClr val="dk1"/>
+                        </a:fillRef>
+                        <a:effectRef idx="0">
+                          <a:schemeClr val="dk1"/>
+                        </a:effectRef>
+                        <a:fontRef idx="minor">
+                          <a:schemeClr val="tx1"/>
+                        </a:fontRef>
+                      </wps:style>
+                      <wps:bodyPr/>
+                    </wps:wsp>
+                  </a:graphicData>
+                </a:graphic>
+              </wp:inline>
+            </w:drawing>
+          </mc:Choice>
+          <mc:Fallback>
+            <w:pict>
+              <v:line w14:anchorId="33C6776E" id="Straight Connector 1" o:spid="_x0000_s1026" style="visibility:visible;mso-wrap-style:square;mso-left-percent:-10001;mso-top-percent:-10001;mso-position-horizontal:absolute;mso-position-horizontal-relative:char;mso-position-vertical:absolute;mso-position-vertical-relative:line;mso-left-percent:-10001;mso-top-percent:-10001" from="0,0" to="456.75pt,0" o:gfxdata="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" strokecolor="black [3200]" strokeweight="3pt">
+                <v:stroke joinstyle="miter"/>
+                <w10:anchorlock/>
+              </v:line>
+            </w:pict>
+          </mc:Fallback>
+        </mc:AlternateContent>
+      </w:r>
+    </w:p>
+    <w:p>
+      <w:pPr>
+        <w:rPr>
+          <w:rFonts w:ascii="Cascadia Mono" w:hAnsi="Cascadia Mono" w:cs="Cascadia Mono"/>
+          <w:color w:val="000000"/>
+          <w:sz w:val="19"/>
+          <w:szCs w:val="19"/>
+        </w:rPr>
+      </w:pPr>
+      <w:r>
+        <w:rPr>
+          <w:rFonts w:ascii="Cascadia Mono" w:hAnsi="Cascadia Mono" w:cs="Cascadia Mono"/>
+          <w:color w:val="000000"/>
+          <w:sz w:val="19"/>
+          <w:szCs w:val="19"/>
+        </w:rPr>
+        <w:t>The “Family”</w:t>
+      </w:r>
+    </w:p>
+    <w:p>
+      <w:pPr>
+        <w:rPr>
+          <w:rFonts w:ascii="Cascadia Mono" w:hAnsi="Cascadia Mono" w:cs="Cascadia Mono"/>
+          <w:color w:val="000000"/>
+          <w:sz w:val="19"/>
+          <w:szCs w:val="19"/>
+        </w:rPr>
+      </w:pPr>
+      <w:r>
+        <w:rPr>
+          <w:rFonts w:ascii="Cascadia Mono" w:hAnsi="Cascadia Mono" w:cs="Cascadia Mono"/>
+          <w:color w:val="000000"/>
+          <w:sz w:val="19"/>
+          <w:szCs w:val="19"/>
+        </w:rPr>
+        <w:t xml:space="preserve">Torch – The child of the group, </w:t>
+      </w:r>
+      <w:r>
+        <w:rPr>
+          <w:rFonts w:ascii="Cascadia Mono" w:hAnsi="Cascadia Mono" w:cs="Cascadia Mono"/>
+          <w:color w:val="000000"/>
+          <w:sz w:val="19"/>
+          <w:szCs w:val="19"/>
+        </w:rPr>
+        <w:t>essentially the a</w:t>
+      </w:r>
+      <w:r>
+        <w:rPr>
+          <w:rFonts w:ascii="Cascadia Mono" w:hAnsi="Cascadia Mono" w:cs="Cascadia Mono"/>
+          <w:color w:val="000000"/>
+          <w:sz w:val="19"/>
+          <w:szCs w:val="19"/>
+        </w:rPr>
+        <w:t xml:space="preserve">dopted </w:t>
+      </w:r>
+      <w:r>
+        <w:rPr>
+          <w:rFonts w:ascii="Cascadia Mono" w:hAnsi="Cascadia Mono" w:cs="Cascadia Mono"/>
+          <w:color w:val="000000"/>
+          <w:sz w:val="19"/>
+          <w:szCs w:val="19"/>
+        </w:rPr>
+        <w:t>s</w:t>
+      </w:r>
+      <w:r>
+        <w:rPr>
+          <w:rFonts w:ascii="Cascadia Mono" w:hAnsi="Cascadia Mono" w:cs="Cascadia Mono"/>
+          <w:color w:val="000000"/>
+          <w:sz w:val="19"/>
+          <w:szCs w:val="19"/>
+        </w:rPr>
+        <w:t>on</w:t>
+      </w:r>
+      <w:r>
+        <w:rPr>
+          <w:rFonts w:ascii="Cascadia Mono" w:hAnsi="Cascadia Mono" w:cs="Cascadia Mono"/>
+          <w:color w:val="000000"/>
+          <w:sz w:val="19"/>
+          <w:szCs w:val="19"/>
+        </w:rPr>
+        <w:t>. Has a sort of dark side</w:t>
+      </w:r>
+      <w:r>
+        <w:rPr>
+          <w:rFonts w:ascii="Cascadia Mono" w:hAnsi="Cascadia Mono" w:cs="Cascadia Mono"/>
+          <w:color w:val="000000"/>
+          <w:sz w:val="19"/>
+          <w:szCs w:val="19"/>
+        </w:rPr>
+        <w:t>, at least from what Kawatta can put together</w:t>
+      </w:r>
+      <w:r>
+        <w:rPr>
+          <w:rFonts w:ascii="Cascadia Mono" w:hAnsi="Cascadia Mono" w:cs="Cascadia Mono"/>
+          <w:color w:val="000000"/>
+          <w:sz w:val="19"/>
+          <w:szCs w:val="19"/>
+        </w:rPr>
+        <w:t>.</w:t>
+      </w:r>
+      <w:r>
+        <w:rPr>
+          <w:rFonts w:ascii="Cascadia Mono" w:hAnsi="Cascadia Mono" w:cs="Cascadia Mono"/>
+          <w:color w:val="000000"/>
+          <w:sz w:val="19"/>
+          <w:szCs w:val="19"/>
+        </w:rPr>
+        <w:br/>
+        <w:t>Pyre – The Father figure and Best Friend, Weapon Expert</w:t>
+      </w:r>
+      <w:r>
+        <w:rPr>
+          <w:rFonts w:ascii="Cascadia Mono" w:hAnsi="Cascadia Mono" w:cs="Cascadia Mono"/>
+          <w:color w:val="000000"/>
+          <w:sz w:val="19"/>
+          <w:szCs w:val="19"/>
+        </w:rPr>
+        <w:t xml:space="preserve">. </w:t>
+      </w:r>
+      <w:proofErr w:type="gramStart"/>
+      <w:r>
+        <w:rPr>
+          <w:rFonts w:ascii="Cascadia Mono" w:hAnsi="Cascadia Mono" w:cs="Cascadia Mono"/>
+          <w:color w:val="000000"/>
+          <w:sz w:val="19"/>
+          <w:szCs w:val="19"/>
+        </w:rPr>
+        <w:t>Extreme Guardian,</w:t>
+      </w:r>
+      <w:proofErr w:type="gramEnd"/>
+      <w:r>
+        <w:rPr>
+          <w:rFonts w:ascii="Cascadia Mono" w:hAnsi="Cascadia Mono" w:cs="Cascadia Mono"/>
+          <w:color w:val="000000"/>
+          <w:sz w:val="19"/>
+          <w:szCs w:val="19"/>
+        </w:rPr>
+        <w:t xml:space="preserve"> will kill anything that harms Torch.</w:t>
+      </w:r>
+      <w:r>
+        <w:rPr>
+          <w:rFonts w:ascii="Cascadia Mono" w:hAnsi="Cascadia Mono" w:cs="Cascadia Mono"/>
+          <w:color w:val="000000"/>
+          <w:sz w:val="19"/>
+          <w:szCs w:val="19"/>
+        </w:rPr>
+        <w:br/>
+        <w:t>Kawatta – The Mother figure, but more like a guardian, Weapon Expert due to circumstances</w:t>
+      </w:r>
+      <w:r>
+        <w:rPr>
+          <w:rFonts w:ascii="Cascadia Mono" w:hAnsi="Cascadia Mono" w:cs="Cascadia Mono"/>
+          <w:color w:val="000000"/>
+          <w:sz w:val="19"/>
+          <w:szCs w:val="19"/>
+        </w:rPr>
+        <w:br/>
+        <w:t>Kinder – Magically Enhanced “Older Brother” Figure.</w:t>
+      </w:r>
+      <w:r>
+        <w:rPr>
+          <w:rFonts w:ascii="Cascadia Mono" w:hAnsi="Cascadia Mono" w:cs="Cascadia Mono"/>
+          <w:color w:val="000000"/>
+          <w:sz w:val="19"/>
+          <w:szCs w:val="19"/>
+        </w:rPr>
+        <w:t xml:space="preserve"> Seems to know a lot about what Torch may be, but keeps it hidden.</w:t>
+      </w:r>
     </w:p>
     <w:sectPr>
+      <w:headerReference w:type="first" r:id="rId6"/>
       <w:pgSz w:w="12240" w:h="15840"/>
       <w:pgMar w:top="1440" w:right="1440" w:bottom="1440" w:left="1440" w:header="720" w:footer="720" w:gutter="0"/>
+      <w:pgBorders w:offsetFrom="page">
+        <w:top w:val="single" w:sz="8" w:space="24" w:color="000000" w:themeColor="text1"/>
+        <w:left w:val="single" w:sz="8" w:space="24" w:color="000000" w:themeColor="text1"/>
+        <w:bottom w:val="single" w:sz="8" w:space="24" w:color="000000" w:themeColor="text1"/>
+        <w:right w:val="single" w:sz="8" w:space="24" w:color="000000" w:themeColor="text1"/>
+      </w:pgBorders>
       <w:cols w:space="720"/>
+      <w:titlePg/>
       <w:docGrid w:linePitch="360"/>
     </w:sectPr>
   </w:body>
 </w:document>
+</file>
+
+<file path=word/endnotes.xml><?xml version="1.0" encoding="utf-8"?>
+<w:endnotes xmlns:wpc="http://schemas.microsoft.com/office/word/2010/wordprocessingCanvas" xmlns:cx="http://schemas.microsoft.com/office/drawing/2014/chartex" xmlns:cx1="http://schemas.microsoft.com/office/drawing/2015/9/8/chartex" xmlns:cx2="http://schemas.microsoft.com/office/drawing/2015/10/21/chartex" xmlns:cx3="http://schemas.microsoft.com/office/drawing/2016/5/9/chartex" xmlns:cx4="http://schemas.microsoft.com/office/drawing/2016/5/10/chartex" xmlns:cx5="http://schemas.microsoft.com/office/drawing/2016/5/11/chartex" xmlns:cx6="http://schemas.microsoft.com/office/drawing/2016/5/12/chartex" xmlns:cx7="http://schemas.microsoft.com/office/drawing/2016/5/13/chartex" xmlns:cx8="http://schemas.microsoft.com/office/drawing/2016/5/14/chartex" xmlns:mc="http://schemas.openxmlformats.org/markup-compatibility/2006" xmlns:aink="http://schemas.microsoft.com/office/drawing/2016/ink" xmlns:am3d="http://schemas.microsoft.com/office/drawing/2017/model3d" xmlns:o="urn:schemas-microsoft-com:office:office" xmlns:oel="http://schemas.microsoft.com/office/2019/extlst" xmlns:r="http://schemas.openxmlformats.org/officeDocument/2006/relationships" xmlns:m="http://schemas.openxmlformats.org/officeDocument/2006/math" xmlns:v="urn:schemas-microsoft-com:vml" xmlns:wp14="http://schemas.microsoft.com/office/word/2010/wordprocessingDrawing" xmlns:wp="http://schemas.openxmlformats.org/drawingml/2006/wordprocessingDrawing" xmlns:w10="urn:schemas-microsoft-com:office:word" xmlns:w="http://schemas.openxmlformats.org/wordprocessingml/2006/main" xmlns:w14="http://schemas.microsoft.com/office/word/2010/wordml" xmlns:w15="http://schemas.microsoft.com/office/word/2012/wordml" xmlns:w16cex="http://schemas.microsoft.com/office/word/2018/wordml/cex" xmlns:w16cid="http://schemas.microsoft.com/office/word/2016/wordml/cid" xmlns:w16="http://schemas.microsoft.com/office/word/2018/wordml" xmlns:w16sdtdh="http://schemas.microsoft.com/office/word/2020/wordml/sdtdatahash" xmlns:w16se="http://schemas.microsoft.com/office/word/2015/wordml/symex" xmlns:wpg="http://schemas.microsoft.com/office/word/2010/wordprocessingGroup" xmlns:wpi="http://schemas.microsoft.com/office/word/2010/wordprocessingInk" xmlns:wne="http://schemas.microsoft.com/office/word/2006/wordml" xmlns:wps="http://schemas.microsoft.com/office/word/2010/wordprocessingShape" mc:Ignorable="w14 w15 w16se w16cid w16 w16cex w16sdtdh wp14">
+  <w:endnote w:type="separator" w:id="-1">
+    <w:p>
+      <w:pPr>
+        <w:spacing w:after="0" w:line="240" w:lineRule="auto"/>
+      </w:pPr>
+      <w:r>
+        <w:separator/>
+      </w:r>
+    </w:p>
+  </w:endnote>
+  <w:endnote w:type="continuationSeparator" w:id="0">
+    <w:p>
+      <w:pPr>
+        <w:spacing w:after="0" w:line="240" w:lineRule="auto"/>
+      </w:pPr>
+      <w:r>
+        <w:continuationSeparator/>
+      </w:r>
+    </w:p>
+  </w:endnote>
+</w:endnotes>
+</file>
+
+<file path=word/footnotes.xml><?xml version="1.0" encoding="utf-8"?>
+<w:footnotes xmlns:wpc="http://schemas.microsoft.com/office/word/2010/wordprocessingCanvas" xmlns:cx="http://schemas.microsoft.com/office/drawing/2014/chartex" xmlns:cx1="http://schemas.microsoft.com/office/drawing/2015/9/8/chartex" xmlns:cx2="http://schemas.microsoft.com/office/drawing/2015/10/21/chartex" xmlns:cx3="http://schemas.microsoft.com/office/drawing/2016/5/9/chartex" xmlns:cx4="http://schemas.microsoft.com/office/drawing/2016/5/10/chartex" xmlns:cx5="http://schemas.microsoft.com/office/drawing/2016/5/11/chartex" xmlns:cx6="http://schemas.microsoft.com/office/drawing/2016/5/12/chartex" xmlns:cx7="http://schemas.microsoft.com/office/drawing/2016/5/13/chartex" xmlns:cx8="http://schemas.microsoft.com/office/drawing/2016/5/14/chartex" xmlns:mc="http://schemas.openxmlformats.org/markup-compatibility/2006" xmlns:aink="http://schemas.microsoft.com/office/drawing/2016/ink" xmlns:am3d="http://schemas.microsoft.com/office/drawing/2017/model3d" xmlns:o="urn:schemas-microsoft-com:office:office" xmlns:oel="http://schemas.microsoft.com/office/2019/extlst" xmlns:r="http://schemas.openxmlformats.org/officeDocument/2006/relationships" xmlns:m="http://schemas.openxmlformats.org/officeDocument/2006/math" xmlns:v="urn:schemas-microsoft-com:vml" xmlns:wp14="http://schemas.microsoft.com/office/word/2010/wordprocessingDrawing" xmlns:wp="http://schemas.openxmlformats.org/drawingml/2006/wordprocessingDrawing" xmlns:w10="urn:schemas-microsoft-com:office:word" xmlns:w="http://schemas.openxmlformats.org/wordprocessingml/2006/main" xmlns:w14="http://schemas.microsoft.com/office/word/2010/wordml" xmlns:w15="http://schemas.microsoft.com/office/word/2012/wordml" xmlns:w16cex="http://schemas.microsoft.com/office/word/2018/wordml/cex" xmlns:w16cid="http://schemas.microsoft.com/office/word/2016/wordml/cid" xmlns:w16="http://schemas.microsoft.com/office/word/2018/wordml" xmlns:w16sdtdh="http://schemas.microsoft.com/office/word/2020/wordml/sdtdatahash" xmlns:w16se="http://schemas.microsoft.com/office/word/2015/wordml/symex" xmlns:wpg="http://schemas.microsoft.com/office/word/2010/wordprocessingGroup" xmlns:wpi="http://schemas.microsoft.com/office/word/2010/wordprocessingInk" xmlns:wne="http://schemas.microsoft.com/office/word/2006/wordml" xmlns:wps="http://schemas.microsoft.com/office/word/2010/wordprocessingShape" mc:Ignorable="w14 w15 w16se w16cid w16 w16cex w16sdtdh wp14">
+  <w:footnote w:type="separator" w:id="-1">
+    <w:p>
+      <w:pPr>
+        <w:spacing w:after="0" w:line="240" w:lineRule="auto"/>
+      </w:pPr>
+      <w:r>
+        <w:separator/>
+      </w:r>
+    </w:p>
+  </w:footnote>
+  <w:footnote w:type="continuationSeparator" w:id="0">
+    <w:p>
+      <w:pPr>
+        <w:spacing w:after="0" w:line="240" w:lineRule="auto"/>
+      </w:pPr>
+      <w:r>
+        <w:continuationSeparator/>
+      </w:r>
+    </w:p>
+  </w:footnote>
+</w:footnotes>
+</file>
+
+<file path=word/header1.xml><?xml version="1.0" encoding="utf-8"?>
+<w:hdr xmlns:wpc="http://schemas.microsoft.com/office/word/2010/wordprocessingCanvas" xmlns:cx="http://schemas.microsoft.com/office/drawing/2014/chartex" xmlns:cx1="http://schemas.microsoft.com/office/drawing/2015/9/8/chartex" xmlns:cx2="http://schemas.microsoft.com/office/drawing/2015/10/21/chartex" xmlns:cx3="http://schemas.microsoft.com/office/drawing/2016/5/9/chartex" xmlns:cx4="http://schemas.microsoft.com/office/drawing/2016/5/10/chartex" xmlns:cx5="http://schemas.microsoft.com/office/drawing/2016/5/11/chartex" xmlns:cx6="http://schemas.microsoft.com/office/drawing/2016/5/12/chartex" xmlns:cx7="http://schemas.microsoft.com/office/drawing/2016/5/13/chartex" xmlns:cx8="http://schemas.microsoft.com/office/drawing/2016/5/14/chartex" xmlns:mc="http://schemas.openxmlformats.org/markup-compatibility/2006" xmlns:aink="http://schemas.microsoft.com/office/drawing/2016/ink" xmlns:am3d="http://schemas.microsoft.com/office/drawing/2017/model3d" xmlns:o="urn:schemas-microsoft-com:office:office" xmlns:oel="http://schemas.microsoft.com/office/2019/extlst" xmlns:r="http://schemas.openxmlformats.org/officeDocument/2006/relationships" xmlns:m="http://schemas.openxmlformats.org/officeDocument/2006/math" xmlns:v="urn:schemas-microsoft-com:vml" xmlns:wp14="http://schemas.microsoft.com/office/word/2010/wordprocessingDrawing" xmlns:wp="http://schemas.openxmlformats.org/drawingml/2006/wordprocessingDrawing" xmlns:w10="urn:schemas-microsoft-com:office:word" xmlns:w="http://schemas.openxmlformats.org/wordprocessingml/2006/main" xmlns:w14="http://schemas.microsoft.com/office/word/2010/wordml" xmlns:w15="http://schemas.microsoft.com/office/word/2012/wordml" xmlns:w16cex="http://schemas.microsoft.com/office/word/2018/wordml/cex" xmlns:w16cid="http://schemas.microsoft.com/office/word/2016/wordml/cid" xmlns:w16="http://schemas.microsoft.com/office/word/2018/wordml" xmlns:w16sdtdh="http://schemas.microsoft.com/office/word/2020/wordml/sdtdatahash" xmlns:w16se="http://schemas.microsoft.com/office/word/2015/wordml/symex" xmlns:wpg="http://schemas.microsoft.com/office/word/2010/wordprocessingGroup" xmlns:wpi="http://schemas.microsoft.com/office/word/2010/wordprocessingInk" xmlns:wne="http://schemas.microsoft.com/office/word/2006/wordml" xmlns:wps="http://schemas.microsoft.com/office/word/2010/wordprocessingShape" mc:Ignorable="w14 w15 w16se w16cid w16 w16cex w16sdtdh wp14">
+  <w:p>
+    <w:pPr>
+      <w:pStyle w:val="Subtitle"/>
+    </w:pPr>
+    <w:r>
+      <w:rPr>
+        <w:rFonts w:asciiTheme="majorHAnsi" w:eastAsiaTheme="majorEastAsia" w:hAnsiTheme="majorHAnsi" w:cstheme="majorBidi"/>
+        <w:noProof/>
+        <w:color w:val="auto"/>
+        <w:spacing w:val="-10"/>
+        <w:kern w:val="28"/>
+        <w:sz w:val="56"/>
+        <w:szCs w:val="56"/>
+      </w:rPr>
+      <w:t>Report on the “Family”</w:t>
+    </w:r>
+    <w:r>
+      <w:t xml:space="preserve"> </w:t>
+    </w:r>
+  </w:p>
+  <w:p>
+    <w:pPr>
+      <w:pStyle w:val="Subtitle"/>
+      <w:rPr>
+        <w:rFonts w:asciiTheme="majorHAnsi" w:eastAsiaTheme="majorEastAsia" w:hAnsiTheme="majorHAnsi" w:cstheme="majorBidi"/>
+        <w:noProof/>
+        <w:color w:val="auto"/>
+        <w:spacing w:val="-10"/>
+        <w:kern w:val="28"/>
+      </w:rPr>
+    </w:pPr>
+    <w:r>
+      <w:t xml:space="preserve">All information provided by </w:t>
+    </w:r>
+    <w:r>
+      <w:rPr>
+        <w:color w:val="FFFFFF" w:themeColor="background1"/>
+        <w:highlight w:val="black"/>
+      </w:rPr>
+      <w:t>[REDACTED]</w:t>
+    </w:r>
+    <w:r>
+      <w:rPr>
+        <w:rFonts w:asciiTheme="majorHAnsi" w:eastAsiaTheme="majorEastAsia" w:hAnsiTheme="majorHAnsi" w:cstheme="majorBidi"/>
+        <w:noProof/>
+        <w:color w:val="auto"/>
+        <w:spacing w:val="-10"/>
+        <w:kern w:val="28"/>
+        <w:sz w:val="56"/>
+        <w:szCs w:val="56"/>
+      </w:rPr>
+      <w:ptab w:relativeTo="margin" w:alignment="right" w:leader="none"/>
+    </w:r>
+    <w:r>
+      <w:rPr>
+        <w:rFonts w:asciiTheme="majorHAnsi" w:eastAsiaTheme="majorEastAsia" w:hAnsiTheme="majorHAnsi" w:cstheme="majorBidi"/>
+        <w:noProof/>
+        <w:color w:val="auto"/>
+        <w:spacing w:val="-10"/>
+        <w:kern w:val="28"/>
+      </w:rPr>
+      <w:t>7-14-2XXX – Location: Unknown</w:t>
+    </w:r>
+  </w:p>
+</w:hdr>
 </file>
 
 <file path=word/styles.xml><?xml version="1.0" encoding="utf-8"?>
@@ -728,6 +1521,115 @@
     <w:semiHidden/>
     <w:unhideWhenUsed/>
   </w:style>
+  <w:style w:type="paragraph" w:styleId="Title">
+    <w:name w:val="Title"/>
+    <w:basedOn w:val="Normal"/>
+    <w:next w:val="Normal"/>
+    <w:link w:val="TitleChar"/>
+    <w:uiPriority w:val="10"/>
+    <w:qFormat/>
+    <w:rsid w:val="002E196F"/>
+    <w:pPr>
+      <w:spacing w:after="0" w:line="240" w:lineRule="auto"/>
+      <w:contextualSpacing/>
+    </w:pPr>
+    <w:rPr>
+      <w:rFonts w:asciiTheme="majorHAnsi" w:eastAsiaTheme="majorEastAsia" w:hAnsiTheme="majorHAnsi" w:cstheme="majorBidi"/>
+      <w:spacing w:val="-10"/>
+      <w:kern w:val="28"/>
+      <w:sz w:val="56"/>
+      <w:szCs w:val="56"/>
+    </w:rPr>
+  </w:style>
+  <w:style w:type="character" w:customStyle="1" w:styleId="TitleChar">
+    <w:name w:val="Title Char"/>
+    <w:basedOn w:val="DefaultParagraphFont"/>
+    <w:link w:val="Title"/>
+    <w:uiPriority w:val="10"/>
+    <w:rsid w:val="002E196F"/>
+    <w:rPr>
+      <w:rFonts w:asciiTheme="majorHAnsi" w:eastAsiaTheme="majorEastAsia" w:hAnsiTheme="majorHAnsi" w:cstheme="majorBidi"/>
+      <w:spacing w:val="-10"/>
+      <w:kern w:val="28"/>
+      <w:sz w:val="56"/>
+      <w:szCs w:val="56"/>
+    </w:rPr>
+  </w:style>
+  <w:style w:type="paragraph" w:styleId="Subtitle">
+    <w:name w:val="Subtitle"/>
+    <w:basedOn w:val="Normal"/>
+    <w:next w:val="Normal"/>
+    <w:link w:val="SubtitleChar"/>
+    <w:uiPriority w:val="11"/>
+    <w:qFormat/>
+    <w:rsid w:val="002E196F"/>
+    <w:pPr>
+      <w:numPr>
+        <w:ilvl w:val="1"/>
+      </w:numPr>
+    </w:pPr>
+    <w:rPr>
+      <w:rFonts w:eastAsiaTheme="minorEastAsia"/>
+      <w:color w:val="5A5A5A" w:themeColor="text1" w:themeTint="A5"/>
+      <w:spacing w:val="15"/>
+    </w:rPr>
+  </w:style>
+  <w:style w:type="character" w:customStyle="1" w:styleId="SubtitleChar">
+    <w:name w:val="Subtitle Char"/>
+    <w:basedOn w:val="DefaultParagraphFont"/>
+    <w:link w:val="Subtitle"/>
+    <w:uiPriority w:val="11"/>
+    <w:rsid w:val="002E196F"/>
+    <w:rPr>
+      <w:rFonts w:eastAsiaTheme="minorEastAsia"/>
+      <w:color w:val="5A5A5A" w:themeColor="text1" w:themeTint="A5"/>
+      <w:spacing w:val="15"/>
+    </w:rPr>
+  </w:style>
+  <w:style w:type="paragraph" w:styleId="Header">
+    <w:name w:val="header"/>
+    <w:basedOn w:val="Normal"/>
+    <w:link w:val="HeaderChar"/>
+    <w:uiPriority w:val="99"/>
+    <w:unhideWhenUsed/>
+    <w:rsid w:val="00096928"/>
+    <w:pPr>
+      <w:tabs>
+        <w:tab w:val="center" w:pos="4680"/>
+        <w:tab w:val="right" w:pos="9360"/>
+      </w:tabs>
+      <w:spacing w:after="0" w:line="240" w:lineRule="auto"/>
+    </w:pPr>
+  </w:style>
+  <w:style w:type="character" w:customStyle="1" w:styleId="HeaderChar">
+    <w:name w:val="Header Char"/>
+    <w:basedOn w:val="DefaultParagraphFont"/>
+    <w:link w:val="Header"/>
+    <w:uiPriority w:val="99"/>
+    <w:rsid w:val="00096928"/>
+  </w:style>
+  <w:style w:type="paragraph" w:styleId="Footer">
+    <w:name w:val="footer"/>
+    <w:basedOn w:val="Normal"/>
+    <w:link w:val="FooterChar"/>
+    <w:uiPriority w:val="99"/>
+    <w:unhideWhenUsed/>
+    <w:rsid w:val="00096928"/>
+    <w:pPr>
+      <w:tabs>
+        <w:tab w:val="center" w:pos="4680"/>
+        <w:tab w:val="right" w:pos="9360"/>
+      </w:tabs>
+      <w:spacing w:after="0" w:line="240" w:lineRule="auto"/>
+    </w:pPr>
+  </w:style>
+  <w:style w:type="character" w:customStyle="1" w:styleId="FooterChar">
+    <w:name w:val="Footer Char"/>
+    <w:basedOn w:val="DefaultParagraphFont"/>
+    <w:link w:val="Footer"/>
+    <w:uiPriority w:val="99"/>
+    <w:rsid w:val="00096928"/>
+  </w:style>
 </w:styles>
 </file>
 

</xml_diff>